<commit_message>
Updated from main proj
</commit_message>
<xml_diff>
--- a/examples.docx
+++ b/examples.docx
@@ -12,20 +12,125 @@
     </w:p>
     <w:p>
       <w:r>
-        <w:t>Example: 1573</w:t>
+        <w:t>Example: 2674</w:t>
         <w:br/>
       </w:r>
       <w:r>
-        <w:t xml:space="preserve">יוצרך </w:t>
+        <w:t xml:space="preserve">צנפו </w:t>
       </w:r>
       <w:r>
-        <w:t xml:space="preserve">צווך </w:t>
+        <w:t xml:space="preserve">באר </w:t>
       </w:r>
       <w:r>
-        <w:t xml:space="preserve">כבד </w:t>
+        <w:t xml:space="preserve">מים </w:t>
       </w:r>
       <w:r>
-        <w:t xml:space="preserve">את </w:t>
+        <w:t xml:space="preserve">ברינה </w:t>
+      </w:r>
+      <w:r>
+        <w:t xml:space="preserve">צהלה </w:t>
+      </w:r>
+    </w:p>
+    <w:p>
+      <w:r>
+        <w:t>Example: 164</w:t>
+        <w:br/>
+      </w:r>
+      <w:r>
+        <w:t xml:space="preserve">ענה </w:t>
+      </w:r>
+      <w:r>
+        <w:t xml:space="preserve">הילל </w:t>
+      </w:r>
+      <w:r>
+        <w:t xml:space="preserve">לוי </w:t>
+      </w:r>
+      <w:r>
+        <w:t xml:space="preserve">בנים </w:t>
+      </w:r>
+      <w:r>
+        <w:t xml:space="preserve">על </w:t>
+      </w:r>
+      <w:r>
+        <w:t xml:space="preserve">דוכנם </w:t>
+      </w:r>
+    </w:p>
+    <w:p>
+      <w:r>
+        <w:t>Example: 3351</w:t>
+        <w:br/>
+      </w:r>
+      <w:r>
+        <w:t xml:space="preserve">עבד </w:t>
+      </w:r>
+      <w:r>
+        <w:t xml:space="preserve">בתתו </w:t>
+      </w:r>
+      <w:r>
+        <w:t xml:space="preserve">יד </w:t>
+      </w:r>
+      <w:r>
+        <w:t xml:space="preserve">בירך </w:t>
+      </w:r>
+    </w:p>
+    <w:p>
+      <w:r>
+        <w:t>Example: 3015</w:t>
+        <w:br/>
+      </w:r>
+      <w:r>
+        <w:rPr>
+          <w:highlight w:val="yellow"/>
+        </w:rPr>
+        <w:t xml:space="preserve">מלך </w:t>
+      </w:r>
+      <w:r>
+        <w:t xml:space="preserve">יאזר </w:t>
+      </w:r>
+      <w:r>
+        <w:t xml:space="preserve">חייל </w:t>
+      </w:r>
+      <w:r>
+        <w:t xml:space="preserve">לרגל </w:t>
+      </w:r>
+      <w:r>
+        <w:t xml:space="preserve">מרובעי </w:t>
+      </w:r>
+      <w:r>
+        <w:t xml:space="preserve">פנים </w:t>
+      </w:r>
+      <w:r>
+        <w:t xml:space="preserve">מתחילים </w:t>
+      </w:r>
+      <w:r>
+        <w:t xml:space="preserve">בדשן </w:t>
+      </w:r>
+      <w:r>
+        <w:t xml:space="preserve">ונירות </w:t>
+      </w:r>
+      <w:r>
+        <w:t xml:space="preserve">מערכת </w:t>
+      </w:r>
+    </w:p>
+    <w:p>
+      <w:r>
+        <w:t>Example: 91</w:t>
+        <w:br/>
+      </w:r>
+      <w:r>
+        <w:rPr>
+          <w:highlight w:val="yellow"/>
+        </w:rPr>
+        <w:t xml:space="preserve">נתן </w:t>
+      </w:r>
+      <w:r>
+        <w:rPr>
+          <w:highlight w:val="yellow"/>
+        </w:rPr>
+        <w:t xml:space="preserve">נפשו </w:t>
+      </w:r>
+      <w:r>
+        <w:t xml:space="preserve">עליך </w:t>
       </w:r>
       <w:r>
         <w:t xml:space="preserve">אביך </w:t>
@@ -33,587 +138,455 @@
     </w:p>
     <w:p>
       <w:r>
-        <w:t>Example: 6314</w:t>
+        <w:t>Example: 2700</w:t>
         <w:br/>
       </w:r>
       <w:r>
-        <w:t xml:space="preserve">חדלו </w:t>
+        <w:t xml:space="preserve">הלא </w:t>
       </w:r>
       <w:r>
-        <w:t xml:space="preserve">מקריבנו </w:t>
+        <w:t xml:space="preserve">בהינתן </w:t>
       </w:r>
       <w:r>
-        <w:t xml:space="preserve">ומנגדנו </w:t>
+        <w:rPr>
+          <w:highlight w:val="yellow"/>
+        </w:rPr>
+        <w:t xml:space="preserve">ארוכה </w:t>
       </w:r>
       <w:r>
-        <w:t xml:space="preserve">עמדו </w:t>
+        <w:rPr>
+          <w:highlight w:val="darkGreen"/>
+        </w:rPr>
+        <w:t xml:space="preserve">מארץ </w:t>
       </w:r>
       <w:r>
-        <w:t xml:space="preserve">קרובינו </w:t>
+        <w:rPr>
+          <w:highlight w:val="yellow"/>
+        </w:rPr>
+        <w:t xml:space="preserve">נדו </w:t>
+      </w:r>
+      <w:r>
+        <w:t xml:space="preserve">כמלונה </w:t>
+      </w:r>
+      <w:r>
+        <w:t xml:space="preserve">מוסדות </w:t>
+      </w:r>
+      <w:r>
+        <w:t xml:space="preserve">הארץ </w:t>
       </w:r>
     </w:p>
     <w:p>
       <w:r>
-        <w:t>Example: 4426</w:t>
+        <w:t>Example: 3058</w:t>
         <w:br/>
       </w:r>
       <w:r>
-        <w:t xml:space="preserve">טלה </w:t>
+        <w:t xml:space="preserve">ערב </w:t>
       </w:r>
       <w:r>
-        <w:t xml:space="preserve">העקד </w:t>
+        <w:rPr>
+          <w:highlight w:val="yellow"/>
+        </w:rPr>
+        <w:t xml:space="preserve">עבדך </w:t>
       </w:r>
       <w:r>
-        <w:t xml:space="preserve">במרום </w:t>
+        <w:t xml:space="preserve">לטוב </w:t>
       </w:r>
       <w:r>
-        <w:t xml:space="preserve">מעריכת </w:t>
+        <w:t xml:space="preserve">ועמך </w:t>
       </w:r>
       <w:r>
-        <w:t xml:space="preserve">עצי </w:t>
-      </w:r>
-      <w:r>
-        <w:t xml:space="preserve">עירך </w:t>
-      </w:r>
-      <w:r>
-        <w:t xml:space="preserve">כשור </w:t>
-      </w:r>
-      <w:r>
-        <w:t xml:space="preserve">אל </w:t>
-      </w:r>
-      <w:r>
-        <w:t xml:space="preserve">טבח </w:t>
+        <w:t xml:space="preserve">למישור </w:t>
       </w:r>
     </w:p>
     <w:p>
       <w:r>
-        <w:t>Example: 542</w:t>
+        <w:t>Example: 1729</w:t>
         <w:br/>
       </w:r>
       <w:r>
-        <w:t xml:space="preserve">גם </w:t>
+        <w:t xml:space="preserve">כיום </w:t>
       </w:r>
       <w:r>
-        <w:t xml:space="preserve">דגות </w:t>
+        <w:t xml:space="preserve">תפזר </w:t>
       </w:r>
       <w:r>
-        <w:t xml:space="preserve">ימים </w:t>
+        <w:t xml:space="preserve">כאפר </w:t>
       </w:r>
       <w:r>
-        <w:t xml:space="preserve">המסירה </w:t>
+        <w:t xml:space="preserve">בירח </w:t>
+      </w:r>
+      <w:r>
+        <w:t xml:space="preserve">שבט </w:t>
       </w:r>
     </w:p>
     <w:p>
       <w:r>
-        <w:t>Example: 6193</w:t>
+        <w:t>Example: 5202</w:t>
         <w:br/>
       </w:r>
       <w:r>
-        <w:t xml:space="preserve">ביום </w:t>
+        <w:t xml:space="preserve">לא </w:t>
+      </w:r>
+      <w:r>
+        <w:t xml:space="preserve">ארץ </w:t>
+      </w:r>
+      <w:r>
+        <w:t xml:space="preserve">גזירה </w:t>
+      </w:r>
+    </w:p>
+    <w:p>
+      <w:r>
+        <w:t>Example: 4134</w:t>
+        <w:br/>
+      </w:r>
+      <w:r>
+        <w:t xml:space="preserve">בוררים </w:t>
+      </w:r>
+      <w:r>
+        <w:t xml:space="preserve">היו </w:t>
+      </w:r>
+      <w:r>
+        <w:t xml:space="preserve">ברור </w:t>
+      </w:r>
+      <w:r>
+        <w:t xml:space="preserve">לעומתו </w:t>
+      </w:r>
+      <w:r>
+        <w:t xml:space="preserve">שאם </w:t>
+      </w:r>
+      <w:r>
+        <w:t xml:space="preserve">יוגעל </w:t>
+      </w:r>
+      <w:r>
+        <w:t xml:space="preserve">בקרי </w:t>
+      </w:r>
+      <w:r>
+        <w:t xml:space="preserve">ותגרע </w:t>
+      </w:r>
+      <w:r>
+        <w:t xml:space="preserve">עבודה </w:t>
+      </w:r>
+    </w:p>
+    <w:p>
+      <w:r>
+        <w:t>Example: 539</w:t>
+        <w:br/>
+      </w:r>
+      <w:r>
+        <w:t xml:space="preserve">שנת </w:t>
+      </w:r>
+      <w:r>
+        <w:t xml:space="preserve">אוצרך </w:t>
+      </w:r>
+      <w:r>
+        <w:t xml:space="preserve">הטוב </w:t>
+      </w:r>
+      <w:r>
+        <w:t xml:space="preserve">תפתח </w:t>
+      </w:r>
+      <w:r>
+        <w:t xml:space="preserve">לנו </w:t>
+      </w:r>
+    </w:p>
+    <w:p>
+      <w:r>
+        <w:t>Example: 1185</w:t>
+        <w:br/>
       </w:r>
       <w:r>
         <w:t xml:space="preserve">זה </w:t>
       </w:r>
       <w:r>
-        <w:t xml:space="preserve">עשור </w:t>
+        <w:t xml:space="preserve">זכות </w:t>
+      </w:r>
+      <w:r>
+        <w:t xml:space="preserve">יחפש </w:t>
       </w:r>
       <w:r>
         <w:rPr>
           <w:highlight w:val="yellow"/>
         </w:rPr>
-        <w:t xml:space="preserve">תלבין </w:t>
+        <w:t xml:space="preserve">לבאי </w:t>
       </w:r>
       <w:r>
         <w:rPr>
           <w:highlight w:val="darkGreen"/>
         </w:rPr>
-        <w:t xml:space="preserve">חטאינו </w:t>
+        <w:t xml:space="preserve">שעריו </w:t>
       </w:r>
       <w:r>
-        <w:t xml:space="preserve">כי </w:t>
+        <w:t xml:space="preserve">ולא </w:t>
       </w:r>
       <w:r>
-        <w:t xml:space="preserve">לך </w:t>
-      </w:r>
-      <w:r>
-        <w:t xml:space="preserve">חטאנו </w:t>
-      </w:r>
-    </w:p>
-    <w:p>
-      <w:r>
-        <w:t>Example: 2779</w:t>
-        <w:br/>
-      </w:r>
-      <w:r>
-        <w:t xml:space="preserve">ועוד </w:t>
-      </w:r>
-      <w:r>
-        <w:t xml:space="preserve">יבורך </w:t>
+        <w:t xml:space="preserve">יאחר </w:t>
       </w:r>
       <w:r>
         <w:rPr>
           <w:highlight w:val="yellow"/>
         </w:rPr>
-        <w:t xml:space="preserve">זרע </w:t>
+        <w:t xml:space="preserve">מלך </w:t>
+      </w:r>
+    </w:p>
+    <w:p>
+      <w:r>
+        <w:t>Example: 2530</w:t>
+        <w:br/>
       </w:r>
       <w:r>
-        <w:t xml:space="preserve">כי </w:t>
+        <w:t xml:space="preserve">ירד </w:t>
+      </w:r>
+      <w:r>
+        <w:t xml:space="preserve">משה </w:t>
+      </w:r>
+      <w:r>
+        <w:t xml:space="preserve">ואמר </w:t>
+      </w:r>
+      <w:r>
+        <w:t xml:space="preserve">לעמו </w:t>
+      </w:r>
+      <w:r>
+        <w:t xml:space="preserve">הביטו </w:t>
+      </w:r>
+      <w:r>
+        <w:t xml:space="preserve">וראו </w:t>
       </w:r>
       <w:r>
         <w:rPr>
           <w:highlight w:val="yellow"/>
         </w:rPr>
-        <w:t xml:space="preserve">קרא </w:t>
+        <w:t xml:space="preserve">פני </w:t>
       </w:r>
       <w:r>
         <w:rPr>
           <w:highlight w:val="darkGreen"/>
         </w:rPr>
-        <w:t xml:space="preserve">זרע </w:t>
+        <w:t xml:space="preserve">שכינה </w:t>
       </w:r>
     </w:p>
     <w:p>
       <w:r>
-        <w:t>Example: 168</w:t>
-        <w:br/>
-      </w:r>
-      <w:r>
-        <w:t xml:space="preserve">יחידה </w:t>
-      </w:r>
-      <w:r>
-        <w:t xml:space="preserve">נתונה </w:t>
-      </w:r>
-      <w:r>
-        <w:t xml:space="preserve">לששים </w:t>
-      </w:r>
-      <w:r>
-        <w:t xml:space="preserve">ריבוא </w:t>
-      </w:r>
-      <w:r>
-        <w:t xml:space="preserve">אל </w:t>
-      </w:r>
-      <w:r>
-        <w:t xml:space="preserve">עם </w:t>
-      </w:r>
-      <w:r>
-        <w:t xml:space="preserve">אשר </w:t>
-      </w:r>
-      <w:r>
-        <w:t xml:space="preserve">נבחר </w:t>
-      </w:r>
-      <w:r>
-        <w:t xml:space="preserve">משבעים </w:t>
-      </w:r>
-      <w:r>
-        <w:t xml:space="preserve">לשון </w:t>
-      </w:r>
-    </w:p>
-    <w:p>
-      <w:r>
-        <w:t>Example: 3189</w:t>
-        <w:br/>
-      </w:r>
-      <w:r>
-        <w:t xml:space="preserve">טפחות </w:t>
-      </w:r>
-      <w:r>
-        <w:t xml:space="preserve">ימיו </w:t>
-      </w:r>
-      <w:r>
-        <w:t xml:space="preserve">וגם </w:t>
-      </w:r>
-      <w:r>
-        <w:t xml:space="preserve">בתחתיות </w:t>
-      </w:r>
-      <w:r>
-        <w:t xml:space="preserve">ארץ </w:t>
-      </w:r>
-      <w:r>
-        <w:rPr>
-          <w:highlight w:val="yellow"/>
-        </w:rPr>
-        <w:t xml:space="preserve">חבלו </w:t>
-      </w:r>
-      <w:r>
-        <w:rPr>
-          <w:highlight w:val="darkGreen"/>
-        </w:rPr>
-        <w:t xml:space="preserve">טמון </w:t>
-      </w:r>
-    </w:p>
-    <w:p>
-      <w:r>
-        <w:t>Example: 3775</w:t>
-        <w:br/>
-      </w:r>
-      <w:r>
-        <w:t xml:space="preserve">וגם </w:t>
-      </w:r>
-      <w:r>
-        <w:t xml:space="preserve">את </w:t>
-      </w:r>
-      <w:r>
-        <w:t xml:space="preserve">נח </w:t>
-      </w:r>
-      <w:r>
-        <w:t xml:space="preserve">באהבה </w:t>
-      </w:r>
-      <w:r>
-        <w:t xml:space="preserve">זכרת </w:t>
-      </w:r>
-      <w:r>
-        <w:t xml:space="preserve">ותפקדהו </w:t>
-      </w:r>
-      <w:r>
-        <w:t xml:space="preserve">בדבר </w:t>
-      </w:r>
-      <w:r>
-        <w:t xml:space="preserve">ישועה </w:t>
-      </w:r>
-      <w:r>
-        <w:t xml:space="preserve">ורחמים </w:t>
-      </w:r>
-    </w:p>
-    <w:p>
-      <w:r>
-        <w:t>Example: 618</w:t>
+        <w:t>Example: 3999</w:t>
         <w:br/>
       </w:r>
       <w:r>
         <w:rPr>
           <w:highlight w:val="yellow"/>
         </w:rPr>
-        <w:t xml:space="preserve">מדלג </w:t>
+        <w:t xml:space="preserve">פניך </w:t>
+      </w:r>
+      <w:r>
+        <w:t xml:space="preserve">ינהרו </w:t>
+      </w:r>
+      <w:r>
+        <w:t xml:space="preserve">ויחונך </w:t>
+      </w:r>
+    </w:p>
+    <w:p>
+      <w:r>
+        <w:t>Example: 2699</w:t>
+        <w:br/>
+      </w:r>
+      <w:r>
+        <w:t xml:space="preserve">הדיחה </w:t>
+      </w:r>
+      <w:r>
+        <w:t xml:space="preserve">צפעון </w:t>
+      </w:r>
+      <w:r>
+        <w:t xml:space="preserve">כמו </w:t>
       </w:r>
       <w:r>
         <w:rPr>
           <w:highlight w:val="yellow"/>
         </w:rPr>
-        <w:t xml:space="preserve">ומקפץ </w:t>
+        <w:t xml:space="preserve">מחלל </w:t>
       </w:r>
       <w:r>
-        <w:t xml:space="preserve">על </w:t>
+        <w:rPr>
+          <w:highlight w:val="darkGreen"/>
+        </w:rPr>
+        <w:t xml:space="preserve">נחת </w:t>
+      </w:r>
+    </w:p>
+    <w:p>
+      <w:r>
+        <w:t>Example: 6279</w:t>
+        <w:br/>
       </w:r>
       <w:r>
         <w:rPr>
           <w:highlight w:val="yellow"/>
         </w:rPr>
-        <w:t xml:space="preserve">ההרים </w:t>
+        <w:t xml:space="preserve">סוד </w:t>
+      </w:r>
+      <w:r>
+        <w:rPr>
+          <w:highlight w:val="darkGreen"/>
+        </w:rPr>
+        <w:t xml:space="preserve">שמך </w:t>
+      </w:r>
+      <w:r>
+        <w:t xml:space="preserve">יהיה </w:t>
+      </w:r>
+      <w:r>
+        <w:t xml:space="preserve">אחד </w:t>
+      </w:r>
+      <w:r>
+        <w:t xml:space="preserve">בארץ </w:t>
+      </w:r>
+      <w:r>
+        <w:t xml:space="preserve">בעולם </w:t>
+      </w:r>
+      <w:r>
+        <w:t xml:space="preserve">כולו </w:t>
+      </w:r>
+      <w:r>
+        <w:t xml:space="preserve">מנוחת </w:t>
+      </w:r>
+      <w:r>
+        <w:t xml:space="preserve">מלוכה </w:t>
       </w:r>
     </w:p>
     <w:p>
       <w:r>
-        <w:t>Example: 1638</w:t>
+        <w:t>Example: 2811</w:t>
         <w:br/>
       </w:r>
       <w:r>
-        <w:t xml:space="preserve">צדקות </w:t>
+        <w:t xml:space="preserve">שה </w:t>
       </w:r>
       <w:r>
-        <w:t xml:space="preserve">רבות </w:t>
+        <w:t xml:space="preserve">בו </w:t>
       </w:r>
       <w:r>
-        <w:t xml:space="preserve">עשה </w:t>
+        <w:t xml:space="preserve">מתניו </w:t>
       </w:r>
       <w:r>
-        <w:t xml:space="preserve">דויד </w:t>
+        <w:t xml:space="preserve">חגור </w:t>
       </w:r>
       <w:r>
-        <w:t xml:space="preserve">על </w:t>
+        <w:t xml:space="preserve">לשורר </w:t>
       </w:r>
       <w:r>
-        <w:t xml:space="preserve">ידי </w:t>
+        <w:t xml:space="preserve">למזיל </w:t>
       </w:r>
       <w:r>
-        <w:t xml:space="preserve">צדקתו </w:t>
-      </w:r>
-      <w:r>
-        <w:t xml:space="preserve">להושיע </w:t>
-      </w:r>
-      <w:r>
-        <w:t xml:space="preserve">את </w:t>
-      </w:r>
-      <w:r>
-        <w:t xml:space="preserve">ישראל </w:t>
+        <w:t xml:space="preserve">טל </w:t>
       </w:r>
     </w:p>
     <w:p>
       <w:r>
-        <w:t>Example: 4432</w:t>
+        <w:t>Example: 6060</w:t>
         <w:br/>
       </w:r>
       <w:r>
-        <w:t xml:space="preserve">געל </w:t>
+        <w:t xml:space="preserve">דימיתי </w:t>
       </w:r>
       <w:r>
-        <w:t xml:space="preserve">ונסבל </w:t>
+        <w:t xml:space="preserve">בגולם </w:t>
       </w:r>
       <w:r>
-        <w:t xml:space="preserve">ואל </w:t>
+        <w:t xml:space="preserve">כזך </w:t>
+      </w:r>
+      <w:r>
+        <w:t xml:space="preserve">עם </w:t>
+      </w:r>
+      <w:r>
+        <w:t xml:space="preserve">עוויל </w:t>
       </w:r>
       <w:r>
         <w:rPr>
           <w:highlight w:val="yellow"/>
         </w:rPr>
-        <w:t xml:space="preserve">סובל </w:t>
+        <w:t xml:space="preserve">בדירת </w:t>
       </w:r>
       <w:r>
-        <w:t xml:space="preserve">רץ </w:t>
+        <w:rPr>
+          <w:highlight w:val="darkGreen"/>
+        </w:rPr>
+        <w:t xml:space="preserve">בית </w:t>
+      </w:r>
+      <w:r>
+        <w:rPr>
+          <w:highlight w:val="darkGreen"/>
+        </w:rPr>
+        <w:t xml:space="preserve">חבר </w:t>
       </w:r>
     </w:p>
     <w:p>
       <w:r>
-        <w:t>Example: 4624</w:t>
+        <w:t>Example: 5379</w:t>
         <w:br/>
       </w:r>
       <w:r>
-        <w:t xml:space="preserve">עינות </w:t>
+        <w:t xml:space="preserve">ענה </w:t>
       </w:r>
       <w:r>
-        <w:t xml:space="preserve">עינות </w:t>
-      </w:r>
-      <w:r>
-        <w:t xml:space="preserve">תהום </w:t>
-      </w:r>
-      <w:r>
-        <w:t xml:space="preserve">סגר </w:t>
-      </w:r>
-      <w:r>
-        <w:t xml:space="preserve">עזוז </w:t>
-      </w:r>
-      <w:r>
-        <w:t xml:space="preserve">ביקע </w:t>
-      </w:r>
-      <w:r>
-        <w:t xml:space="preserve">ושיבר </w:t>
-      </w:r>
-      <w:r>
-        <w:t xml:space="preserve">ראשי </w:t>
+        <w:t xml:space="preserve">לה </w:t>
       </w:r>
       <w:r>
         <w:rPr>
           <w:highlight w:val="yellow"/>
         </w:rPr>
-        <w:t xml:space="preserve">בריחי </w:t>
+        <w:t xml:space="preserve">הדג </w:t>
+      </w:r>
+      <w:r>
+        <w:t xml:space="preserve">תהילתך </w:t>
+      </w:r>
+      <w:r>
+        <w:t xml:space="preserve">יאמרו </w:t>
+      </w:r>
+      <w:r>
+        <w:rPr>
+          <w:highlight w:val="yellow"/>
+        </w:rPr>
+        <w:t xml:space="preserve">דגלים </w:t>
+      </w:r>
+    </w:p>
+    <w:p>
+      <w:r>
+        <w:t>Example: 6257</w:t>
+        <w:br/>
+      </w:r>
+      <w:r>
+        <w:t xml:space="preserve">טעם </w:t>
+      </w:r>
+      <w:r>
+        <w:t xml:space="preserve">השיבוהו </w:t>
+      </w:r>
+      <w:r>
+        <w:t xml:space="preserve">וגם </w:t>
+      </w:r>
+      <w:r>
+        <w:t xml:space="preserve">אות </w:t>
+      </w:r>
+      <w:r>
+        <w:t xml:space="preserve">נתנו </w:t>
+      </w:r>
+      <w:r>
+        <w:t xml:space="preserve">לו </w:t>
+      </w:r>
+      <w:r>
+        <w:t xml:space="preserve">ואז </w:t>
+      </w:r>
+      <w:r>
+        <w:t xml:space="preserve">התחיל </w:t>
+      </w:r>
+      <w:r>
+        <w:rPr>
+          <w:highlight w:val="yellow"/>
+        </w:rPr>
+        <w:t xml:space="preserve">ציר </w:t>
       </w:r>
       <w:r>
         <w:rPr>
           <w:highlight w:val="darkGreen"/>
         </w:rPr>
-        <w:t xml:space="preserve">מצולה </w:t>
-      </w:r>
-    </w:p>
-    <w:p>
-      <w:r>
-        <w:t>Example: 265</w:t>
-        <w:br/>
+        <w:t xml:space="preserve">אמת </w:t>
       </w:r>
       <w:r>
-        <w:t xml:space="preserve">אדני </w:t>
-      </w:r>
-      <w:r>
-        <w:t xml:space="preserve">אדמה </w:t>
-      </w:r>
-      <w:r>
-        <w:t xml:space="preserve">תאדר </w:t>
-      </w:r>
-      <w:r>
-        <w:t xml:space="preserve">בטל </w:t>
-      </w:r>
-    </w:p>
-    <w:p>
-      <w:r>
-        <w:t>Example: 933</w:t>
-        <w:br/>
-      </w:r>
-      <w:r>
-        <w:t xml:space="preserve">שמע </w:t>
-      </w:r>
-      <w:r>
-        <w:t xml:space="preserve">שווא </w:t>
-      </w:r>
-      <w:r>
-        <w:t xml:space="preserve">שלא </w:t>
-      </w:r>
-      <w:r>
-        <w:t xml:space="preserve">לשא </w:t>
-      </w:r>
-      <w:r>
-        <w:t xml:space="preserve">ונקי </w:t>
-      </w:r>
-      <w:r>
-        <w:t xml:space="preserve">וצדיק </w:t>
-      </w:r>
-      <w:r>
-        <w:t xml:space="preserve">שלא </w:t>
-      </w:r>
-      <w:r>
-        <w:t xml:space="preserve">להרג </w:t>
-      </w:r>
-    </w:p>
-    <w:p>
-      <w:r>
-        <w:t>Example: 5833</w:t>
-        <w:br/>
-      </w:r>
-      <w:r>
-        <w:t xml:space="preserve">סמוך </w:t>
-      </w:r>
-      <w:r>
-        <w:t xml:space="preserve">סוכת </w:t>
-      </w:r>
-      <w:r>
-        <w:t xml:space="preserve">סיפי </w:t>
-      </w:r>
-      <w:r>
-        <w:t xml:space="preserve">שרתי </w:t>
-      </w:r>
-    </w:p>
-    <w:p>
-      <w:r>
-        <w:t>Example: 5845</w:t>
-        <w:br/>
-      </w:r>
-      <w:r>
-        <w:t xml:space="preserve">משתחווה </w:t>
-      </w:r>
-      <w:r>
-        <w:t xml:space="preserve">בתחנון </w:t>
-      </w:r>
-      <w:r>
-        <w:t xml:space="preserve">נגד </w:t>
-      </w:r>
-      <w:r>
-        <w:rPr>
-          <w:highlight w:val="yellow"/>
-        </w:rPr>
-        <w:t xml:space="preserve">יוצר </w:t>
-      </w:r>
-      <w:r>
-        <w:rPr>
-          <w:highlight w:val="darkGreen"/>
-        </w:rPr>
-        <w:t xml:space="preserve">נפש </w:t>
-      </w:r>
-      <w:r>
-        <w:t xml:space="preserve">סלו </w:t>
-      </w:r>
-      <w:r>
-        <w:t xml:space="preserve">באראלי </w:t>
-      </w:r>
-      <w:r>
-        <w:t xml:space="preserve">מלך </w:t>
-      </w:r>
-    </w:p>
-    <w:p>
-      <w:r>
-        <w:t>Example: 1362</w:t>
-        <w:br/>
-      </w:r>
-      <w:r>
-        <w:t xml:space="preserve">אז </w:t>
-      </w:r>
-      <w:r>
-        <w:t xml:space="preserve">בפסח </w:t>
-      </w:r>
-      <w:r>
-        <w:t xml:space="preserve">גאלת </w:t>
-      </w:r>
-      <w:r>
-        <w:t xml:space="preserve">דרשי </w:t>
-      </w:r>
-      <w:r>
-        <w:t xml:space="preserve">הוד </w:t>
-      </w:r>
-      <w:r>
-        <w:t xml:space="preserve">כבודך </w:t>
-      </w:r>
-      <w:r>
-        <w:t xml:space="preserve">הצלתה </w:t>
-      </w:r>
-      <w:r>
-        <w:t xml:space="preserve">והשעתה </w:t>
-      </w:r>
-      <w:r>
-        <w:t xml:space="preserve">זכר </w:t>
-      </w:r>
-      <w:r>
-        <w:t xml:space="preserve">עשי </w:t>
-      </w:r>
-      <w:r>
-        <w:t xml:space="preserve">עוגות </w:t>
-      </w:r>
-    </w:p>
-    <w:p>
-      <w:r>
-        <w:t>Example: 394</w:t>
-        <w:br/>
-      </w:r>
-      <w:r>
-        <w:t xml:space="preserve">גברו </w:t>
-      </w:r>
-      <w:r>
-        <w:t xml:space="preserve">בים </w:t>
-      </w:r>
-      <w:r>
-        <w:t xml:space="preserve">המון </w:t>
-      </w:r>
-      <w:r>
-        <w:rPr>
-          <w:highlight w:val="yellow"/>
-        </w:rPr>
-        <w:t xml:space="preserve">גזי </w:t>
-      </w:r>
-      <w:r>
-        <w:rPr>
-          <w:highlight w:val="darkGreen"/>
-        </w:rPr>
-        <w:t xml:space="preserve">ים </w:t>
-      </w:r>
-      <w:r>
-        <w:t xml:space="preserve">שאת </w:t>
-      </w:r>
-      <w:r>
-        <w:rPr>
-          <w:highlight w:val="yellow"/>
-        </w:rPr>
-        <w:t xml:space="preserve">רחבה </w:t>
-      </w:r>
-      <w:r>
-        <w:rPr>
-          <w:highlight w:val="darkGreen"/>
-        </w:rPr>
-        <w:t xml:space="preserve">מים </w:t>
-      </w:r>
-    </w:p>
-    <w:p>
-      <w:r>
-        <w:t>Example: 3136</w:t>
-        <w:br/>
-      </w:r>
-      <w:r>
-        <w:t xml:space="preserve">וניתן </w:t>
-      </w:r>
-      <w:r>
-        <w:t xml:space="preserve">טרפינו </w:t>
-      </w:r>
-      <w:r>
-        <w:t xml:space="preserve">בהתר </w:t>
-      </w:r>
-      <w:r>
-        <w:t xml:space="preserve">והכשר </w:t>
-      </w:r>
-      <w:r>
-        <w:t xml:space="preserve">בעלי </w:t>
-      </w:r>
-      <w:r>
-        <w:t xml:space="preserve">סנפיר </w:t>
-      </w:r>
-      <w:r>
-        <w:t xml:space="preserve">עטויי </w:t>
-      </w:r>
-      <w:r>
-        <w:t xml:space="preserve">קשקשת </w:t>
+        <w:t xml:space="preserve">לשרת </w:t>
       </w:r>
     </w:p>
     <w:sectPr>

</xml_diff>